<commit_message>
Small mistakes were correct
</commit_message>
<xml_diff>
--- a/Final Report/Final Report.docx
+++ b/Final Report/Final Report.docx
@@ -4381,27 +4381,14 @@
       <w:r>
         <w:t xml:space="preserve">Figure </w:t>
       </w:r>
-      <w:r>
-        <w:fldChar w:fldCharType="begin"/>
-      </w:r>
-      <w:r>
-        <w:instrText xml:space="preserve"> SEQ Figure \* ARABIC </w:instrText>
-      </w:r>
-      <w:r>
-        <w:fldChar w:fldCharType="separate"/>
-      </w:r>
-      <w:r>
-        <w:rPr>
-          <w:noProof/>
-        </w:rPr>
-        <w:t>1</w:t>
-      </w:r>
-      <w:r>
-        <w:rPr>
-          <w:noProof/>
-        </w:rPr>
-        <w:fldChar w:fldCharType="end"/>
-      </w:r>
+      <w:fldSimple w:instr=" SEQ Figure \* ARABIC ">
+        <w:r>
+          <w:rPr>
+            <w:noProof/>
+          </w:rPr>
+          <w:t>1</w:t>
+        </w:r>
+      </w:fldSimple>
       <w:r>
         <w:t xml:space="preserve"> Flyback Converter Simulink Model</w:t>
       </w:r>
@@ -4486,27 +4473,14 @@
       <w:r>
         <w:t xml:space="preserve">Figure </w:t>
       </w:r>
-      <w:r>
-        <w:fldChar w:fldCharType="begin"/>
-      </w:r>
-      <w:r>
-        <w:instrText xml:space="preserve"> SEQ Figure \* ARABIC </w:instrText>
-      </w:r>
-      <w:r>
-        <w:fldChar w:fldCharType="separate"/>
-      </w:r>
-      <w:r>
-        <w:rPr>
-          <w:noProof/>
-        </w:rPr>
-        <w:t>2</w:t>
-      </w:r>
-      <w:r>
-        <w:rPr>
-          <w:noProof/>
-        </w:rPr>
-        <w:fldChar w:fldCharType="end"/>
-      </w:r>
+      <w:fldSimple w:instr=" SEQ Figure \* ARABIC ">
+        <w:r>
+          <w:rPr>
+            <w:noProof/>
+          </w:rPr>
+          <w:t>2</w:t>
+        </w:r>
+      </w:fldSimple>
       <w:r>
         <w:t xml:space="preserve"> Output Voltage Waveform</w:t>
       </w:r>
@@ -4579,27 +4553,14 @@
       <w:r>
         <w:t xml:space="preserve">Figure </w:t>
       </w:r>
-      <w:r>
-        <w:fldChar w:fldCharType="begin"/>
-      </w:r>
-      <w:r>
-        <w:instrText xml:space="preserve"> SEQ Figure \* ARABIC </w:instrText>
-      </w:r>
-      <w:r>
-        <w:fldChar w:fldCharType="separate"/>
-      </w:r>
-      <w:r>
-        <w:rPr>
-          <w:noProof/>
-        </w:rPr>
-        <w:t>3</w:t>
-      </w:r>
-      <w:r>
-        <w:rPr>
-          <w:noProof/>
-        </w:rPr>
-        <w:fldChar w:fldCharType="end"/>
-      </w:r>
+      <w:fldSimple w:instr=" SEQ Figure \* ARABIC ">
+        <w:r>
+          <w:rPr>
+            <w:noProof/>
+          </w:rPr>
+          <w:t>3</w:t>
+        </w:r>
+      </w:fldSimple>
       <w:r>
         <w:t xml:space="preserve"> Magnetizing Current Waveform</w:t>
       </w:r>
@@ -4681,27 +4642,14 @@
       <w:r>
         <w:t xml:space="preserve">Figure </w:t>
       </w:r>
-      <w:r>
-        <w:fldChar w:fldCharType="begin"/>
-      </w:r>
-      <w:r>
-        <w:instrText xml:space="preserve"> SEQ Figure \* ARABIC </w:instrText>
-      </w:r>
-      <w:r>
-        <w:fldChar w:fldCharType="separate"/>
-      </w:r>
-      <w:r>
-        <w:rPr>
-          <w:noProof/>
-        </w:rPr>
-        <w:t>4</w:t>
-      </w:r>
-      <w:r>
-        <w:rPr>
-          <w:noProof/>
-        </w:rPr>
-        <w:fldChar w:fldCharType="end"/>
-      </w:r>
+      <w:fldSimple w:instr=" SEQ Figure \* ARABIC ">
+        <w:r>
+          <w:rPr>
+            <w:noProof/>
+          </w:rPr>
+          <w:t>4</w:t>
+        </w:r>
+      </w:fldSimple>
       <w:r>
         <w:t xml:space="preserve"> MOSFET Drain Voltage</w:t>
       </w:r>
@@ -4816,27 +4764,14 @@
       <w:r>
         <w:t xml:space="preserve">Figure </w:t>
       </w:r>
-      <w:r>
-        <w:fldChar w:fldCharType="begin"/>
-      </w:r>
-      <w:r>
-        <w:instrText xml:space="preserve"> SEQ Figure \* ARABIC </w:instrText>
-      </w:r>
-      <w:r>
-        <w:fldChar w:fldCharType="separate"/>
-      </w:r>
-      <w:r>
-        <w:rPr>
-          <w:noProof/>
-        </w:rPr>
-        <w:t>5</w:t>
-      </w:r>
-      <w:r>
-        <w:rPr>
-          <w:noProof/>
-        </w:rPr>
-        <w:fldChar w:fldCharType="end"/>
-      </w:r>
+      <w:fldSimple w:instr=" SEQ Figure \* ARABIC ">
+        <w:r>
+          <w:rPr>
+            <w:noProof/>
+          </w:rPr>
+          <w:t>5</w:t>
+        </w:r>
+      </w:fldSimple>
       <w:r>
         <w:t xml:space="preserve"> Transformer Schematic</w:t>
       </w:r>
@@ -6042,27 +5977,14 @@
         <w:lastRenderedPageBreak/>
         <w:t xml:space="preserve">Table </w:t>
       </w:r>
-      <w:r>
-        <w:fldChar w:fldCharType="begin"/>
-      </w:r>
-      <w:r>
-        <w:instrText xml:space="preserve"> SEQ Table \* ARABIC </w:instrText>
-      </w:r>
-      <w:r>
-        <w:fldChar w:fldCharType="separate"/>
-      </w:r>
-      <w:r>
-        <w:rPr>
-          <w:noProof/>
-        </w:rPr>
-        <w:t>1</w:t>
-      </w:r>
-      <w:r>
-        <w:rPr>
-          <w:noProof/>
-        </w:rPr>
-        <w:fldChar w:fldCharType="end"/>
-      </w:r>
+      <w:fldSimple w:instr=" SEQ Table \* ARABIC ">
+        <w:r>
+          <w:rPr>
+            <w:noProof/>
+          </w:rPr>
+          <w:t>1</w:t>
+        </w:r>
+      </w:fldSimple>
       <w:r>
         <w:t xml:space="preserve"> Magnetic Properties of the PC47EI25</w:t>
       </w:r>
@@ -6828,27 +6750,14 @@
       <w:r>
         <w:t xml:space="preserve">Table </w:t>
       </w:r>
-      <w:r>
-        <w:fldChar w:fldCharType="begin"/>
-      </w:r>
-      <w:r>
-        <w:instrText xml:space="preserve"> SEQ Table \* ARABIC </w:instrText>
-      </w:r>
-      <w:r>
-        <w:fldChar w:fldCharType="separate"/>
-      </w:r>
-      <w:r>
-        <w:rPr>
-          <w:noProof/>
-        </w:rPr>
-        <w:t>2</w:t>
-      </w:r>
-      <w:r>
-        <w:rPr>
-          <w:noProof/>
-        </w:rPr>
-        <w:fldChar w:fldCharType="end"/>
-      </w:r>
+      <w:fldSimple w:instr=" SEQ Table \* ARABIC ">
+        <w:r>
+          <w:rPr>
+            <w:noProof/>
+          </w:rPr>
+          <w:t>2</w:t>
+        </w:r>
+      </w:fldSimple>
       <w:r>
         <w:t xml:space="preserve"> Core Dimensions</w:t>
       </w:r>
@@ -7162,27 +7071,14 @@
       <w:r>
         <w:t xml:space="preserve">Figure </w:t>
       </w:r>
-      <w:r>
-        <w:fldChar w:fldCharType="begin"/>
-      </w:r>
-      <w:r>
-        <w:instrText xml:space="preserve"> SEQ Figure \* ARABIC </w:instrText>
-      </w:r>
-      <w:r>
-        <w:fldChar w:fldCharType="separate"/>
-      </w:r>
-      <w:r>
-        <w:rPr>
-          <w:noProof/>
-        </w:rPr>
-        <w:t>6</w:t>
-      </w:r>
-      <w:r>
-        <w:rPr>
-          <w:noProof/>
-        </w:rPr>
-        <w:fldChar w:fldCharType="end"/>
-      </w:r>
+      <w:fldSimple w:instr=" SEQ Figure \* ARABIC ">
+        <w:r>
+          <w:rPr>
+            <w:noProof/>
+          </w:rPr>
+          <w:t>6</w:t>
+        </w:r>
+      </w:fldSimple>
       <w:r>
         <w:t xml:space="preserve"> Core Dimensions</w:t>
       </w:r>
@@ -7197,27 +7093,14 @@
         <w:lastRenderedPageBreak/>
         <w:t xml:space="preserve">Table </w:t>
       </w:r>
-      <w:r>
-        <w:fldChar w:fldCharType="begin"/>
-      </w:r>
-      <w:r>
-        <w:instrText xml:space="preserve"> SEQ Table \* ARABIC </w:instrText>
-      </w:r>
-      <w:r>
-        <w:fldChar w:fldCharType="separate"/>
-      </w:r>
-      <w:r>
-        <w:rPr>
-          <w:noProof/>
-        </w:rPr>
-        <w:t>3</w:t>
-      </w:r>
-      <w:r>
-        <w:rPr>
-          <w:noProof/>
-        </w:rPr>
-        <w:fldChar w:fldCharType="end"/>
-      </w:r>
+      <w:fldSimple w:instr=" SEQ Table \* ARABIC ">
+        <w:r>
+          <w:rPr>
+            <w:noProof/>
+          </w:rPr>
+          <w:t>3</w:t>
+        </w:r>
+      </w:fldSimple>
       <w:r>
         <w:t xml:space="preserve"> Cable Properties</w:t>
       </w:r>
@@ -9380,27 +9263,14 @@
       <w:r>
         <w:t xml:space="preserve">Figure </w:t>
       </w:r>
-      <w:r>
-        <w:fldChar w:fldCharType="begin"/>
-      </w:r>
-      <w:r>
-        <w:instrText xml:space="preserve"> SEQ Figure \* ARABIC </w:instrText>
-      </w:r>
-      <w:r>
-        <w:fldChar w:fldCharType="separate"/>
-      </w:r>
-      <w:r>
-        <w:rPr>
-          <w:noProof/>
-        </w:rPr>
-        <w:t>7</w:t>
-      </w:r>
-      <w:r>
-        <w:rPr>
-          <w:noProof/>
-        </w:rPr>
-        <w:fldChar w:fldCharType="end"/>
-      </w:r>
+      <w:fldSimple w:instr=" SEQ Figure \* ARABIC ">
+        <w:r>
+          <w:rPr>
+            <w:noProof/>
+          </w:rPr>
+          <w:t>7</w:t>
+        </w:r>
+      </w:fldSimple>
       <w:r>
         <w:t xml:space="preserve"> Litz Wire Construction</w:t>
       </w:r>
@@ -10141,30 +10011,14 @@
       <w:r>
         <w:t xml:space="preserve">Figure </w:t>
       </w:r>
-      <w:r>
-        <w:fldChar w:fldCharType="begin"/>
-      </w:r>
-      <w:r>
-        <w:instrText xml:space="preserve"> SEQ Figure \* ARA</w:instrText>
-      </w:r>
-      <w:r>
-        <w:instrText xml:space="preserve">BIC </w:instrText>
-      </w:r>
-      <w:r>
-        <w:fldChar w:fldCharType="separate"/>
-      </w:r>
-      <w:r>
-        <w:rPr>
-          <w:noProof/>
-        </w:rPr>
-        <w:t>8</w:t>
-      </w:r>
-      <w:r>
-        <w:rPr>
-          <w:noProof/>
-        </w:rPr>
-        <w:fldChar w:fldCharType="end"/>
-      </w:r>
+      <w:fldSimple w:instr=" SEQ Figure \* ARABIC ">
+        <w:r>
+          <w:rPr>
+            <w:noProof/>
+          </w:rPr>
+          <w:t>8</w:t>
+        </w:r>
+      </w:fldSimple>
       <w:r>
         <w:t xml:space="preserve"> NI limit and Air gap vs AL value Graphs</w:t>
       </w:r>
@@ -11019,27 +10873,14 @@
       <w:r>
         <w:t xml:space="preserve">Figure </w:t>
       </w:r>
-      <w:r>
-        <w:fldChar w:fldCharType="begin"/>
-      </w:r>
-      <w:r>
-        <w:instrText xml:space="preserve"> SEQ Figure \* ARABIC </w:instrText>
-      </w:r>
-      <w:r>
-        <w:fldChar w:fldCharType="separate"/>
-      </w:r>
-      <w:r>
-        <w:rPr>
-          <w:noProof/>
-        </w:rPr>
-        <w:t>9</w:t>
-      </w:r>
-      <w:r>
-        <w:rPr>
-          <w:noProof/>
-        </w:rPr>
-        <w:fldChar w:fldCharType="end"/>
-      </w:r>
+      <w:fldSimple w:instr=" SEQ Figure \* ARABIC ">
+        <w:r>
+          <w:rPr>
+            <w:noProof/>
+          </w:rPr>
+          <w:t>9</w:t>
+        </w:r>
+      </w:fldSimple>
       <w:r>
         <w:t xml:space="preserve"> Typical Application of LT8316</w:t>
       </w:r>
@@ -12825,27 +12666,14 @@
       <w:r>
         <w:t xml:space="preserve">Figure </w:t>
       </w:r>
-      <w:r>
-        <w:fldChar w:fldCharType="begin"/>
-      </w:r>
-      <w:r>
-        <w:instrText xml:space="preserve"> SEQ Figure \* ARABIC </w:instrText>
-      </w:r>
-      <w:r>
-        <w:fldChar w:fldCharType="separate"/>
-      </w:r>
-      <w:r>
-        <w:rPr>
-          <w:noProof/>
-        </w:rPr>
-        <w:t>10</w:t>
-      </w:r>
-      <w:r>
-        <w:rPr>
-          <w:noProof/>
-        </w:rPr>
-        <w:fldChar w:fldCharType="end"/>
-      </w:r>
+      <w:fldSimple w:instr=" SEQ Figure \* ARABIC ">
+        <w:r>
+          <w:rPr>
+            <w:noProof/>
+          </w:rPr>
+          <w:t>10</w:t>
+        </w:r>
+      </w:fldSimple>
       <w:r>
         <w:t xml:space="preserve"> Circuit Diagram of the Design</w:t>
       </w:r>
@@ -12928,27 +12756,14 @@
       <w:r>
         <w:t xml:space="preserve">Figure </w:t>
       </w:r>
-      <w:r>
-        <w:fldChar w:fldCharType="begin"/>
-      </w:r>
-      <w:r>
-        <w:instrText xml:space="preserve"> SEQ Figure \* ARABIC </w:instrText>
-      </w:r>
-      <w:r>
-        <w:fldChar w:fldCharType="separate"/>
-      </w:r>
-      <w:r>
-        <w:rPr>
-          <w:noProof/>
-        </w:rPr>
-        <w:t>11</w:t>
-      </w:r>
-      <w:r>
-        <w:rPr>
-          <w:noProof/>
-        </w:rPr>
-        <w:fldChar w:fldCharType="end"/>
-      </w:r>
+      <w:fldSimple w:instr=" SEQ Figure \* ARABIC ">
+        <w:r>
+          <w:rPr>
+            <w:noProof/>
+          </w:rPr>
+          <w:t>11</w:t>
+        </w:r>
+      </w:fldSimple>
       <w:r>
         <w:t xml:space="preserve"> Varying Input Voltage</w:t>
       </w:r>
@@ -13007,27 +12822,14 @@
       <w:r>
         <w:t xml:space="preserve">Figure </w:t>
       </w:r>
-      <w:r>
-        <w:fldChar w:fldCharType="begin"/>
-      </w:r>
-      <w:r>
-        <w:instrText xml:space="preserve"> SEQ Figure \* ARABIC </w:instrText>
-      </w:r>
-      <w:r>
-        <w:fldChar w:fldCharType="separate"/>
-      </w:r>
-      <w:r>
-        <w:rPr>
-          <w:noProof/>
-        </w:rPr>
-        <w:t>12</w:t>
-      </w:r>
-      <w:r>
-        <w:rPr>
-          <w:noProof/>
-        </w:rPr>
-        <w:fldChar w:fldCharType="end"/>
-      </w:r>
+      <w:fldSimple w:instr=" SEQ Figure \* ARABIC ">
+        <w:r>
+          <w:rPr>
+            <w:noProof/>
+          </w:rPr>
+          <w:t>12</w:t>
+        </w:r>
+      </w:fldSimple>
       <w:r>
         <w:t xml:space="preserve"> Output Voltage Performance for Varying Input Voltage</w:t>
       </w:r>
@@ -13086,27 +12888,14 @@
       <w:r>
         <w:t xml:space="preserve">Figure </w:t>
       </w:r>
-      <w:r>
-        <w:fldChar w:fldCharType="begin"/>
-      </w:r>
-      <w:r>
-        <w:instrText xml:space="preserve"> SEQ Figure \* ARABIC </w:instrText>
-      </w:r>
-      <w:r>
-        <w:fldChar w:fldCharType="separate"/>
-      </w:r>
-      <w:r>
-        <w:rPr>
-          <w:noProof/>
-        </w:rPr>
-        <w:t>13</w:t>
-      </w:r>
-      <w:r>
-        <w:rPr>
-          <w:noProof/>
-        </w:rPr>
-        <w:fldChar w:fldCharType="end"/>
-      </w:r>
+      <w:fldSimple w:instr=" SEQ Figure \* ARABIC ">
+        <w:r>
+          <w:rPr>
+            <w:noProof/>
+          </w:rPr>
+          <w:t>13</w:t>
+        </w:r>
+      </w:fldSimple>
       <w:r>
         <w:t xml:space="preserve"> Output Voltage Ripple for Varying Input Voltage</w:t>
       </w:r>
@@ -13187,27 +12976,14 @@
       <w:r>
         <w:t xml:space="preserve">Figure </w:t>
       </w:r>
-      <w:r>
-        <w:fldChar w:fldCharType="begin"/>
-      </w:r>
-      <w:r>
-        <w:instrText xml:space="preserve"> SEQ Figure \* ARABIC </w:instrText>
-      </w:r>
-      <w:r>
-        <w:fldChar w:fldCharType="separate"/>
-      </w:r>
-      <w:r>
-        <w:rPr>
-          <w:noProof/>
-        </w:rPr>
-        <w:t>14</w:t>
-      </w:r>
-      <w:r>
-        <w:rPr>
-          <w:noProof/>
-        </w:rPr>
-        <w:fldChar w:fldCharType="end"/>
-      </w:r>
+      <w:fldSimple w:instr=" SEQ Figure \* ARABIC ">
+        <w:r>
+          <w:rPr>
+            <w:noProof/>
+          </w:rPr>
+          <w:t>14</w:t>
+        </w:r>
+      </w:fldSimple>
       <w:r>
         <w:t xml:space="preserve"> Output Voltage Waveform for 220V (left) and 400V (right) Input Voltage</w:t>
       </w:r>
@@ -13274,27 +13050,14 @@
       <w:r>
         <w:t xml:space="preserve">Figure </w:t>
       </w:r>
-      <w:r>
-        <w:fldChar w:fldCharType="begin"/>
-      </w:r>
-      <w:r>
-        <w:instrText xml:space="preserve"> SEQ Figure \* ARABIC </w:instrText>
-      </w:r>
-      <w:r>
-        <w:fldChar w:fldCharType="separate"/>
-      </w:r>
-      <w:r>
-        <w:rPr>
-          <w:noProof/>
-        </w:rPr>
-        <w:t>15</w:t>
-      </w:r>
-      <w:r>
-        <w:rPr>
-          <w:noProof/>
-        </w:rPr>
-        <w:fldChar w:fldCharType="end"/>
-      </w:r>
+      <w:fldSimple w:instr=" SEQ Figure \* ARABIC ">
+        <w:r>
+          <w:rPr>
+            <w:noProof/>
+          </w:rPr>
+          <w:t>15</w:t>
+        </w:r>
+      </w:fldSimple>
       <w:r>
         <w:t xml:space="preserve"> Output Voltage Waveform for 220V (left) and 400V(right) Input Voltage</w:t>
       </w:r>
@@ -13368,27 +13131,14 @@
       <w:r>
         <w:t xml:space="preserve">Figure </w:t>
       </w:r>
-      <w:r>
-        <w:fldChar w:fldCharType="begin"/>
-      </w:r>
-      <w:r>
-        <w:instrText xml:space="preserve"> SEQ Figure \* ARABIC </w:instrText>
-      </w:r>
-      <w:r>
-        <w:fldChar w:fldCharType="separate"/>
-      </w:r>
-      <w:r>
-        <w:rPr>
-          <w:noProof/>
-        </w:rPr>
-        <w:t>16</w:t>
-      </w:r>
-      <w:r>
-        <w:rPr>
-          <w:noProof/>
-        </w:rPr>
-        <w:fldChar w:fldCharType="end"/>
-      </w:r>
+      <w:fldSimple w:instr=" SEQ Figure \* ARABIC ">
+        <w:r>
+          <w:rPr>
+            <w:noProof/>
+          </w:rPr>
+          <w:t>16</w:t>
+        </w:r>
+      </w:fldSimple>
       <w:r>
         <w:t xml:space="preserve"> Load Regulation Performance of the Design</w:t>
       </w:r>
@@ -13450,27 +13200,14 @@
       <w:r>
         <w:t xml:space="preserve">Figure </w:t>
       </w:r>
-      <w:r>
-        <w:fldChar w:fldCharType="begin"/>
-      </w:r>
-      <w:r>
-        <w:instrText xml:space="preserve"> SEQ Figure \* ARABIC </w:instrText>
-      </w:r>
-      <w:r>
-        <w:fldChar w:fldCharType="separate"/>
-      </w:r>
-      <w:r>
-        <w:rPr>
-          <w:noProof/>
-        </w:rPr>
-        <w:t>17</w:t>
-      </w:r>
-      <w:r>
-        <w:rPr>
-          <w:noProof/>
-        </w:rPr>
-        <w:fldChar w:fldCharType="end"/>
-      </w:r>
+      <w:fldSimple w:instr=" SEQ Figure \* ARABIC ">
+        <w:r>
+          <w:rPr>
+            <w:noProof/>
+          </w:rPr>
+          <w:t>17</w:t>
+        </w:r>
+      </w:fldSimple>
       <w:r>
         <w:t xml:space="preserve"> Output Voltage Drop against </w:t>
       </w:r>
@@ -13551,27 +13288,14 @@
       <w:r>
         <w:t xml:space="preserve">Figure </w:t>
       </w:r>
-      <w:r>
-        <w:fldChar w:fldCharType="begin"/>
-      </w:r>
-      <w:r>
-        <w:instrText xml:space="preserve"> SEQ Figure \* ARABIC </w:instrText>
-      </w:r>
-      <w:r>
-        <w:fldChar w:fldCharType="separate"/>
-      </w:r>
-      <w:r>
-        <w:rPr>
-          <w:noProof/>
-        </w:rPr>
-        <w:t>18</w:t>
-      </w:r>
-      <w:r>
-        <w:rPr>
-          <w:noProof/>
-        </w:rPr>
-        <w:fldChar w:fldCharType="end"/>
-      </w:r>
+      <w:fldSimple w:instr=" SEQ Figure \* ARABIC ">
+        <w:r>
+          <w:rPr>
+            <w:noProof/>
+          </w:rPr>
+          <w:t>18</w:t>
+        </w:r>
+      </w:fldSimple>
       <w:r>
         <w:t xml:space="preserve"> Output Capacitor Current Waveform for 200V (left) and 400V (right) Input Voltage</w:t>
       </w:r>
@@ -13659,27 +13383,14 @@
       <w:r>
         <w:t xml:space="preserve">Figure </w:t>
       </w:r>
-      <w:r>
-        <w:fldChar w:fldCharType="begin"/>
-      </w:r>
-      <w:r>
-        <w:instrText xml:space="preserve"> SEQ Figure \* ARABIC </w:instrText>
-      </w:r>
-      <w:r>
-        <w:fldChar w:fldCharType="separate"/>
-      </w:r>
-      <w:r>
-        <w:rPr>
-          <w:noProof/>
-        </w:rPr>
-        <w:t>19</w:t>
-      </w:r>
-      <w:r>
-        <w:rPr>
-          <w:noProof/>
-        </w:rPr>
-        <w:fldChar w:fldCharType="end"/>
-      </w:r>
+      <w:fldSimple w:instr=" SEQ Figure \* ARABIC ">
+        <w:r>
+          <w:rPr>
+            <w:noProof/>
+          </w:rPr>
+          <w:t>19</w:t>
+        </w:r>
+      </w:fldSimple>
       <w:r>
         <w:t xml:space="preserve"> Output Diode Current Waveform for 200V (left) and 400V (right) Input Voltage</w:t>
       </w:r>
@@ -13738,27 +13449,14 @@
       <w:r>
         <w:t xml:space="preserve">Figure </w:t>
       </w:r>
-      <w:r>
-        <w:fldChar w:fldCharType="begin"/>
-      </w:r>
-      <w:r>
-        <w:instrText xml:space="preserve"> SEQ Figure \* ARABIC </w:instrText>
-      </w:r>
-      <w:r>
-        <w:fldChar w:fldCharType="separate"/>
-      </w:r>
-      <w:r>
-        <w:rPr>
-          <w:noProof/>
-        </w:rPr>
-        <w:t>20</w:t>
-      </w:r>
-      <w:r>
-        <w:rPr>
-          <w:noProof/>
-        </w:rPr>
-        <w:fldChar w:fldCharType="end"/>
-      </w:r>
+      <w:fldSimple w:instr=" SEQ Figure \* ARABIC ">
+        <w:r>
+          <w:rPr>
+            <w:noProof/>
+          </w:rPr>
+          <w:t>20</w:t>
+        </w:r>
+      </w:fldSimple>
       <w:r>
         <w:t xml:space="preserve"> Output Diode Voltage Waveform for 220V (left) and 400V (right) Input Voltage</w:t>
       </w:r>
@@ -13851,27 +13549,14 @@
       <w:r>
         <w:t xml:space="preserve">Figure </w:t>
       </w:r>
-      <w:r>
-        <w:fldChar w:fldCharType="begin"/>
-      </w:r>
-      <w:r>
-        <w:instrText xml:space="preserve"> SEQ Figure \* ARABIC </w:instrText>
-      </w:r>
-      <w:r>
-        <w:fldChar w:fldCharType="separate"/>
-      </w:r>
-      <w:r>
-        <w:rPr>
-          <w:noProof/>
-        </w:rPr>
-        <w:t>21</w:t>
-      </w:r>
-      <w:r>
-        <w:rPr>
-          <w:noProof/>
-        </w:rPr>
-        <w:fldChar w:fldCharType="end"/>
-      </w:r>
+      <w:fldSimple w:instr=" SEQ Figure \* ARABIC ">
+        <w:r>
+          <w:rPr>
+            <w:noProof/>
+          </w:rPr>
+          <w:t>21</w:t>
+        </w:r>
+      </w:fldSimple>
       <w:r>
         <w:t xml:space="preserve"> MOSFET Gate Voltage Waveform for 220V (left) and 400V (right) Input Voltage</w:t>
       </w:r>
@@ -13931,27 +13616,14 @@
       <w:r>
         <w:t xml:space="preserve">Figure </w:t>
       </w:r>
-      <w:r>
-        <w:fldChar w:fldCharType="begin"/>
-      </w:r>
-      <w:r>
-        <w:instrText xml:space="preserve"> SEQ Figure \* ARABIC </w:instrText>
-      </w:r>
-      <w:r>
-        <w:fldChar w:fldCharType="separate"/>
-      </w:r>
-      <w:r>
-        <w:rPr>
-          <w:noProof/>
-        </w:rPr>
-        <w:t>22</w:t>
-      </w:r>
-      <w:r>
-        <w:rPr>
-          <w:noProof/>
-        </w:rPr>
-        <w:fldChar w:fldCharType="end"/>
-      </w:r>
+      <w:fldSimple w:instr=" SEQ Figure \* ARABIC ">
+        <w:r>
+          <w:rPr>
+            <w:noProof/>
+          </w:rPr>
+          <w:t>22</w:t>
+        </w:r>
+      </w:fldSimple>
       <w:r>
         <w:t xml:space="preserve"> MOSFET Current Waveform for 200V (left)and 400V (right) Input Voltage</w:t>
       </w:r>
@@ -14049,14 +13721,27 @@
       <w:r>
         <w:t xml:space="preserve">Figure </w:t>
       </w:r>
-      <w:fldSimple w:instr=" SEQ Figure \* ARABIC ">
-        <w:r>
-          <w:rPr>
-            <w:noProof/>
-          </w:rPr>
-          <w:t>23</w:t>
-        </w:r>
-      </w:fldSimple>
+      <w:r>
+        <w:fldChar w:fldCharType="begin"/>
+      </w:r>
+      <w:r>
+        <w:instrText xml:space="preserve"> SEQ Figure \* ARABIC </w:instrText>
+      </w:r>
+      <w:r>
+        <w:fldChar w:fldCharType="separate"/>
+      </w:r>
+      <w:r>
+        <w:rPr>
+          <w:noProof/>
+        </w:rPr>
+        <w:t>23</w:t>
+      </w:r>
+      <w:r>
+        <w:rPr>
+          <w:noProof/>
+        </w:rPr>
+        <w:fldChar w:fldCharType="end"/>
+      </w:r>
       <w:r>
         <w:t xml:space="preserve"> Voltage Waveform</w:t>
       </w:r>
@@ -14134,14 +13819,27 @@
       <w:r>
         <w:t xml:space="preserve">Figure </w:t>
       </w:r>
-      <w:fldSimple w:instr=" SEQ Figure \* ARABIC ">
-        <w:r>
-          <w:rPr>
-            <w:noProof/>
-          </w:rPr>
-          <w:t>24</w:t>
-        </w:r>
-      </w:fldSimple>
+      <w:r>
+        <w:fldChar w:fldCharType="begin"/>
+      </w:r>
+      <w:r>
+        <w:instrText xml:space="preserve"> SEQ Figure \* ARABIC </w:instrText>
+      </w:r>
+      <w:r>
+        <w:fldChar w:fldCharType="separate"/>
+      </w:r>
+      <w:r>
+        <w:rPr>
+          <w:noProof/>
+        </w:rPr>
+        <w:t>24</w:t>
+      </w:r>
+      <w:r>
+        <w:rPr>
+          <w:noProof/>
+        </w:rPr>
+        <w:fldChar w:fldCharType="end"/>
+      </w:r>
       <w:r>
         <w:t xml:space="preserve"> Voltage Waveform on the MOSFET without Snubber Circuit</w:t>
       </w:r>
@@ -14229,27 +13927,14 @@
       <w:r>
         <w:t xml:space="preserve">Figure </w:t>
       </w:r>
-      <w:r>
-        <w:fldChar w:fldCharType="begin"/>
-      </w:r>
-      <w:r>
-        <w:instrText xml:space="preserve"> SEQ Figure \* ARABIC </w:instrText>
-      </w:r>
-      <w:r>
-        <w:fldChar w:fldCharType="separate"/>
-      </w:r>
-      <w:r>
-        <w:rPr>
-          <w:noProof/>
-        </w:rPr>
-        <w:t>25</w:t>
-      </w:r>
-      <w:r>
-        <w:rPr>
-          <w:noProof/>
-        </w:rPr>
-        <w:fldChar w:fldCharType="end"/>
-      </w:r>
+      <w:fldSimple w:instr=" SEQ Figure \* ARABIC ">
+        <w:r>
+          <w:rPr>
+            <w:noProof/>
+          </w:rPr>
+          <w:t>25</w:t>
+        </w:r>
+      </w:fldSimple>
       <w:r>
         <w:t xml:space="preserve"> Snubber Diode Reverse Voltage Waveform for 200V (left) and 400V (right) Input Voltage</w:t>
       </w:r>
@@ -14333,27 +14018,14 @@
       <w:r>
         <w:t xml:space="preserve">Figure </w:t>
       </w:r>
-      <w:r>
-        <w:fldChar w:fldCharType="begin"/>
-      </w:r>
-      <w:r>
-        <w:instrText xml:space="preserve"> SEQ Figure \* ARABIC </w:instrText>
-      </w:r>
-      <w:r>
-        <w:fldChar w:fldCharType="separate"/>
-      </w:r>
-      <w:r>
-        <w:rPr>
-          <w:noProof/>
-        </w:rPr>
-        <w:t>26</w:t>
-      </w:r>
-      <w:r>
-        <w:rPr>
-          <w:noProof/>
-        </w:rPr>
-        <w:fldChar w:fldCharType="end"/>
-      </w:r>
+      <w:fldSimple w:instr=" SEQ Figure \* ARABIC ">
+        <w:r>
+          <w:rPr>
+            <w:noProof/>
+          </w:rPr>
+          <w:t>26</w:t>
+        </w:r>
+      </w:fldSimple>
       <w:r>
         <w:t xml:space="preserve"> Power Losses on the Snubber Resistance for 220V (left) and 400V (right) Input Voltage</w:t>
       </w:r>
@@ -16224,27 +15896,14 @@
       <w:r>
         <w:t xml:space="preserve">Figure </w:t>
       </w:r>
-      <w:r>
-        <w:fldChar w:fldCharType="begin"/>
-      </w:r>
-      <w:r>
-        <w:instrText xml:space="preserve"> SEQ Figure \* ARABIC </w:instrText>
-      </w:r>
-      <w:r>
-        <w:fldChar w:fldCharType="separate"/>
-      </w:r>
-      <w:r>
-        <w:rPr>
-          <w:noProof/>
-        </w:rPr>
-        <w:t>27</w:t>
-      </w:r>
-      <w:r>
-        <w:rPr>
-          <w:noProof/>
-        </w:rPr>
-        <w:fldChar w:fldCharType="end"/>
-      </w:r>
+      <w:fldSimple w:instr=" SEQ Figure \* ARABIC ">
+        <w:r>
+          <w:rPr>
+            <w:noProof/>
+          </w:rPr>
+          <w:t>27</w:t>
+        </w:r>
+      </w:fldSimple>
       <w:r>
         <w:t xml:space="preserve"> MOSFET Current Waveform (Vin=220 V)</w:t>
       </w:r>
@@ -16304,27 +15963,14 @@
       <w:r>
         <w:t xml:space="preserve">Figure </w:t>
       </w:r>
-      <w:r>
-        <w:fldChar w:fldCharType="begin"/>
-      </w:r>
-      <w:r>
-        <w:instrText xml:space="preserve"> SEQ Figure \* ARABIC </w:instrText>
-      </w:r>
-      <w:r>
-        <w:fldChar w:fldCharType="separate"/>
-      </w:r>
-      <w:r>
-        <w:rPr>
-          <w:noProof/>
-        </w:rPr>
-        <w:t>28</w:t>
-      </w:r>
-      <w:r>
-        <w:rPr>
-          <w:noProof/>
-        </w:rPr>
-        <w:fldChar w:fldCharType="end"/>
-      </w:r>
+      <w:fldSimple w:instr=" SEQ Figure \* ARABIC ">
+        <w:r>
+          <w:rPr>
+            <w:noProof/>
+          </w:rPr>
+          <w:t>28</w:t>
+        </w:r>
+      </w:fldSimple>
       <w:r>
         <w:t xml:space="preserve"> MOSFET Current Waveform (Vin= 400 V)</w:t>
       </w:r>
@@ -16411,27 +16057,14 @@
       <w:r>
         <w:t xml:space="preserve">Figure </w:t>
       </w:r>
-      <w:r>
-        <w:fldChar w:fldCharType="begin"/>
-      </w:r>
-      <w:r>
-        <w:instrText xml:space="preserve"> SEQ Figure \* ARABIC </w:instrText>
-      </w:r>
-      <w:r>
-        <w:fldChar w:fldCharType="separate"/>
-      </w:r>
-      <w:r>
-        <w:rPr>
-          <w:noProof/>
-        </w:rPr>
-        <w:t>29</w:t>
-      </w:r>
-      <w:r>
-        <w:rPr>
-          <w:noProof/>
-        </w:rPr>
-        <w:fldChar w:fldCharType="end"/>
-      </w:r>
+      <w:fldSimple w:instr=" SEQ Figure \* ARABIC ">
+        <w:r>
+          <w:rPr>
+            <w:noProof/>
+          </w:rPr>
+          <w:t>29</w:t>
+        </w:r>
+      </w:fldSimple>
       <w:r>
         <w:t xml:space="preserve"> Maximum value of MOSFET current</w:t>
       </w:r>
@@ -16523,27 +16156,14 @@
       <w:r>
         <w:t xml:space="preserve">Figure </w:t>
       </w:r>
-      <w:r>
-        <w:fldChar w:fldCharType="begin"/>
-      </w:r>
-      <w:r>
-        <w:instrText xml:space="preserve"> SEQ Figure \* ARABIC </w:instrText>
-      </w:r>
-      <w:r>
-        <w:fldChar w:fldCharType="separate"/>
-      </w:r>
-      <w:r>
-        <w:rPr>
-          <w:noProof/>
-        </w:rPr>
-        <w:t>30</w:t>
-      </w:r>
-      <w:r>
-        <w:rPr>
-          <w:noProof/>
-        </w:rPr>
-        <w:fldChar w:fldCharType="end"/>
-      </w:r>
+      <w:fldSimple w:instr=" SEQ Figure \* ARABIC ">
+        <w:r>
+          <w:rPr>
+            <w:noProof/>
+          </w:rPr>
+          <w:t>30</w:t>
+        </w:r>
+      </w:fldSimple>
       <w:r>
         <w:t xml:space="preserve"> Secondary Side Diode Current</w:t>
       </w:r>
@@ -16809,27 +16429,14 @@
       <w:r>
         <w:t xml:space="preserve">Figure </w:t>
       </w:r>
-      <w:r>
-        <w:fldChar w:fldCharType="begin"/>
-      </w:r>
-      <w:r>
-        <w:instrText xml:space="preserve"> SEQ Figure \* ARABIC </w:instrText>
-      </w:r>
-      <w:r>
-        <w:fldChar w:fldCharType="separate"/>
-      </w:r>
-      <w:r>
-        <w:rPr>
-          <w:noProof/>
-        </w:rPr>
-        <w:t>31</w:t>
-      </w:r>
-      <w:r>
-        <w:rPr>
-          <w:noProof/>
-        </w:rPr>
-        <w:fldChar w:fldCharType="end"/>
-      </w:r>
+      <w:fldSimple w:instr=" SEQ Figure \* ARABIC ">
+        <w:r>
+          <w:rPr>
+            <w:noProof/>
+          </w:rPr>
+          <w:t>31</w:t>
+        </w:r>
+      </w:fldSimple>
       <w:r>
         <w:t xml:space="preserve"> Maximum value of diode current</w:t>
       </w:r>
@@ -16990,27 +16597,14 @@
       <w:r>
         <w:t xml:space="preserve">Table </w:t>
       </w:r>
-      <w:r>
-        <w:fldChar w:fldCharType="begin"/>
-      </w:r>
-      <w:r>
-        <w:instrText xml:space="preserve"> SEQ Table \* ARABIC </w:instrText>
-      </w:r>
-      <w:r>
-        <w:fldChar w:fldCharType="separate"/>
-      </w:r>
-      <w:r>
-        <w:rPr>
-          <w:noProof/>
-        </w:rPr>
-        <w:t>4</w:t>
-      </w:r>
-      <w:r>
-        <w:rPr>
-          <w:noProof/>
-        </w:rPr>
-        <w:fldChar w:fldCharType="end"/>
-      </w:r>
+      <w:fldSimple w:instr=" SEQ Table \* ARABIC ">
+        <w:r>
+          <w:rPr>
+            <w:noProof/>
+          </w:rPr>
+          <w:t>4</w:t>
+        </w:r>
+      </w:fldSimple>
       <w:r>
         <w:t xml:space="preserve"> Power Calculation Table</w:t>
       </w:r>
@@ -19877,10 +19471,10 @@
         </w:rPr>
         <w:lastRenderedPageBreak/>
         <w:drawing>
-          <wp:inline distT="0" distB="0" distL="0" distR="0" wp14:anchorId="3944BD1F" wp14:editId="1B03DDEC">
-            <wp:extent cx="4236720" cy="3707130"/>
-            <wp:effectExtent l="0" t="0" r="0" b="7620"/>
-            <wp:docPr id="29" name="Resim 29"/>
+          <wp:inline distT="0" distB="0" distL="0" distR="0" wp14:anchorId="23A93033" wp14:editId="7D56FEF3">
+            <wp:extent cx="4213860" cy="3541828"/>
+            <wp:effectExtent l="0" t="0" r="0" b="1905"/>
+            <wp:docPr id="66" name="Resim 66"/>
             <wp:cNvGraphicFramePr>
               <a:graphicFrameLocks xmlns:a="http://schemas.openxmlformats.org/drawingml/2006/main" noChangeAspect="1"/>
             </wp:cNvGraphicFramePr>
@@ -19888,10 +19482,8 @@
               <a:graphicData uri="http://schemas.openxmlformats.org/drawingml/2006/picture">
                 <pic:pic xmlns:pic="http://schemas.openxmlformats.org/drawingml/2006/picture">
                   <pic:nvPicPr>
-                    <pic:cNvPr id="0" name="Picture 1"/>
-                    <pic:cNvPicPr>
-                      <a:picLocks noChangeAspect="1" noChangeArrowheads="1"/>
-                    </pic:cNvPicPr>
+                    <pic:cNvPr id="66" name="Resim 66"/>
+                    <pic:cNvPicPr/>
                   </pic:nvPicPr>
                   <pic:blipFill rotWithShape="1">
                     <a:blip r:embed="rId39">
@@ -19901,18 +19493,17 @@
                         </a:ext>
                       </a:extLst>
                     </a:blip>
-                    <a:srcRect l="6857" r="7430"/>
+                    <a:srcRect l="5288" t="2477" r="7691"/>
                     <a:stretch/>
                   </pic:blipFill>
                   <pic:spPr bwMode="auto">
                     <a:xfrm>
                       <a:off x="0" y="0"/>
-                      <a:ext cx="4238836" cy="3708982"/>
+                      <a:ext cx="4222946" cy="3549465"/>
                     </a:xfrm>
                     <a:prstGeom prst="rect">
                       <a:avLst/>
                     </a:prstGeom>
-                    <a:noFill/>
                     <a:ln>
                       <a:noFill/>
                     </a:ln>
@@ -19940,27 +19531,14 @@
       <w:r>
         <w:t xml:space="preserve">Figure </w:t>
       </w:r>
-      <w:r>
-        <w:fldChar w:fldCharType="begin"/>
-      </w:r>
-      <w:r>
-        <w:instrText xml:space="preserve"> SEQ Figure \* ARABIC </w:instrText>
-      </w:r>
-      <w:r>
-        <w:fldChar w:fldCharType="separate"/>
-      </w:r>
-      <w:r>
-        <w:rPr>
-          <w:noProof/>
-        </w:rPr>
-        <w:t>32</w:t>
-      </w:r>
-      <w:r>
-        <w:rPr>
-          <w:noProof/>
-        </w:rPr>
-        <w:fldChar w:fldCharType="end"/>
-      </w:r>
+      <w:fldSimple w:instr=" SEQ Figure \* ARABIC ">
+        <w:r>
+          <w:rPr>
+            <w:noProof/>
+          </w:rPr>
+          <w:t>32</w:t>
+        </w:r>
+      </w:fldSimple>
       <w:r>
         <w:t xml:space="preserve"> Power Loss vs Input Voltage</w:t>
       </w:r>
@@ -19970,13 +19548,37 @@
         <w:ind w:firstLine="720"/>
       </w:pPr>
       <w:r>
-        <w:t xml:space="preserve">According to the power calculation table, the losses with respect to the input voltage values are shown in Figure 30. Maximum power loss is 9.13 W, thus </w:t>
+        <w:t>According to the power calculation table, the losses with respect to the input voltage values are shown in Figure 3</w:t>
+      </w:r>
+      <w:r>
+        <w:t>2</w:t>
+      </w:r>
+      <w:r>
+        <w:t xml:space="preserve">. Maximum power loss is </w:t>
+      </w:r>
+      <w:r>
+        <w:t>11.28</w:t>
+      </w:r>
+      <w:r>
+        <w:t xml:space="preserve"> W</w:t>
+      </w:r>
+      <w:r>
+        <w:t>;</w:t>
+      </w:r>
+      <w:r>
+        <w:t xml:space="preserve"> thus </w:t>
       </w:r>
       <w:r>
         <w:t xml:space="preserve">the </w:t>
       </w:r>
       <w:r>
-        <w:t>expected minimum efficiency of the system is %91.6. As the input voltage drops, the input current will increase since the transferred power is constant, so the losses on the primary side will increase. Thus, efficiency increases as the input voltage increases.</w:t>
+        <w:t>expected minimum efficiency of the system is %</w:t>
+      </w:r>
+      <w:r>
+        <w:t>89.86</w:t>
+      </w:r>
+      <w:r>
+        <w:t>. As the input voltage drops, the input current will increase since the transferred power is constant, so the losses on the primary side will increase. Thus, efficiency increases as the input voltage increases.</w:t>
       </w:r>
     </w:p>
     <w:p>
@@ -19990,10 +19592,10 @@
           <w:noProof/>
         </w:rPr>
         <w:drawing>
-          <wp:inline distT="0" distB="0" distL="0" distR="0" wp14:anchorId="40715A04" wp14:editId="630EFECB">
-            <wp:extent cx="4015740" cy="3305509"/>
-            <wp:effectExtent l="0" t="0" r="3810" b="9525"/>
-            <wp:docPr id="31" name="Resim 31"/>
+          <wp:inline distT="0" distB="0" distL="0" distR="0" wp14:anchorId="48052FC7" wp14:editId="5EB04D4D">
+            <wp:extent cx="4175760" cy="3350256"/>
+            <wp:effectExtent l="0" t="0" r="0" b="3175"/>
+            <wp:docPr id="67" name="Resim 67"/>
             <wp:cNvGraphicFramePr>
               <a:graphicFrameLocks xmlns:a="http://schemas.openxmlformats.org/drawingml/2006/main" noChangeAspect="1"/>
             </wp:cNvGraphicFramePr>
@@ -20001,10 +19603,8 @@
               <a:graphicData uri="http://schemas.openxmlformats.org/drawingml/2006/picture">
                 <pic:pic xmlns:pic="http://schemas.openxmlformats.org/drawingml/2006/picture">
                   <pic:nvPicPr>
-                    <pic:cNvPr id="0" name="Picture 3"/>
-                    <pic:cNvPicPr>
-                      <a:picLocks noChangeAspect="1" noChangeArrowheads="1"/>
-                    </pic:cNvPicPr>
+                    <pic:cNvPr id="67" name="Resim 67"/>
+                    <pic:cNvPicPr/>
                   </pic:nvPicPr>
                   <pic:blipFill rotWithShape="1">
                     <a:blip r:embed="rId40">
@@ -20014,18 +19614,17 @@
                         </a:ext>
                       </a:extLst>
                     </a:blip>
-                    <a:srcRect l="1778" r="7108"/>
+                    <a:srcRect l="1857" t="2477" r="6979"/>
                     <a:stretch/>
                   </pic:blipFill>
                   <pic:spPr bwMode="auto">
                     <a:xfrm>
                       <a:off x="0" y="0"/>
-                      <a:ext cx="4025093" cy="3313208"/>
+                      <a:ext cx="4187996" cy="3360073"/>
                     </a:xfrm>
                     <a:prstGeom prst="rect">
                       <a:avLst/>
                     </a:prstGeom>
-                    <a:noFill/>
                     <a:ln>
                       <a:noFill/>
                     </a:ln>
@@ -20050,30 +19649,14 @@
       <w:r>
         <w:t xml:space="preserve">Figure </w:t>
       </w:r>
-      <w:r>
-        <w:fldChar w:fldCharType="begin"/>
-      </w:r>
-      <w:r>
-        <w:instrText xml:space="preserve"> SEQ</w:instrText>
-      </w:r>
-      <w:r>
-        <w:instrText xml:space="preserve"> Figure \* ARABIC </w:instrText>
-      </w:r>
-      <w:r>
-        <w:fldChar w:fldCharType="separate"/>
-      </w:r>
-      <w:r>
-        <w:rPr>
-          <w:noProof/>
-        </w:rPr>
-        <w:t>33</w:t>
-      </w:r>
-      <w:r>
-        <w:rPr>
-          <w:noProof/>
-        </w:rPr>
-        <w:fldChar w:fldCharType="end"/>
-      </w:r>
+      <w:fldSimple w:instr=" SEQ Figure \* ARABIC ">
+        <w:r>
+          <w:rPr>
+            <w:noProof/>
+          </w:rPr>
+          <w:t>33</w:t>
+        </w:r>
+      </w:fldSimple>
       <w:r>
         <w:t xml:space="preserve"> Efficiency vs Input Voltage</w:t>
       </w:r>
@@ -20192,27 +19775,14 @@
       <w:r>
         <w:t xml:space="preserve">Figure </w:t>
       </w:r>
-      <w:r>
-        <w:fldChar w:fldCharType="begin"/>
-      </w:r>
-      <w:r>
-        <w:instrText xml:space="preserve"> SEQ Figure \* ARABIC </w:instrText>
-      </w:r>
-      <w:r>
-        <w:fldChar w:fldCharType="separate"/>
-      </w:r>
-      <w:r>
-        <w:rPr>
-          <w:noProof/>
-        </w:rPr>
-        <w:t>34</w:t>
-      </w:r>
-      <w:r>
-        <w:rPr>
-          <w:noProof/>
-        </w:rPr>
-        <w:fldChar w:fldCharType="end"/>
-      </w:r>
+      <w:fldSimple w:instr=" SEQ Figure \* ARABIC ">
+        <w:r>
+          <w:rPr>
+            <w:noProof/>
+          </w:rPr>
+          <w:t>34</w:t>
+        </w:r>
+      </w:fldSimple>
       <w:r>
         <w:t xml:space="preserve"> Schematic of Junction Temperature without Heatsink</w:t>
       </w:r>
@@ -20304,27 +19874,14 @@
       <w:r>
         <w:t xml:space="preserve">Figure </w:t>
       </w:r>
-      <w:r>
-        <w:fldChar w:fldCharType="begin"/>
-      </w:r>
-      <w:r>
-        <w:instrText xml:space="preserve"> SEQ Figure \* ARABIC </w:instrText>
-      </w:r>
-      <w:r>
-        <w:fldChar w:fldCharType="separate"/>
-      </w:r>
-      <w:r>
-        <w:rPr>
-          <w:noProof/>
-        </w:rPr>
-        <w:t>35</w:t>
-      </w:r>
-      <w:r>
-        <w:rPr>
-          <w:noProof/>
-        </w:rPr>
-        <w:fldChar w:fldCharType="end"/>
-      </w:r>
+      <w:fldSimple w:instr=" SEQ Figure \* ARABIC ">
+        <w:r>
+          <w:rPr>
+            <w:noProof/>
+          </w:rPr>
+          <w:t>35</w:t>
+        </w:r>
+      </w:fldSimple>
       <w:r>
         <w:t xml:space="preserve"> Schematic of Junction Temperature with Heatsink</w:t>
       </w:r>
@@ -21951,27 +21508,14 @@
       <w:r>
         <w:t xml:space="preserve">Figure </w:t>
       </w:r>
-      <w:r>
-        <w:fldChar w:fldCharType="begin"/>
-      </w:r>
-      <w:r>
-        <w:instrText xml:space="preserve"> SEQ Figure \* ARABIC </w:instrText>
-      </w:r>
-      <w:r>
-        <w:fldChar w:fldCharType="separate"/>
-      </w:r>
-      <w:r>
-        <w:rPr>
-          <w:noProof/>
-        </w:rPr>
-        <w:t>36</w:t>
-      </w:r>
-      <w:r>
-        <w:rPr>
-          <w:noProof/>
-        </w:rPr>
-        <w:fldChar w:fldCharType="end"/>
-      </w:r>
+      <w:fldSimple w:instr=" SEQ Figure \* ARABIC ">
+        <w:r>
+          <w:rPr>
+            <w:noProof/>
+          </w:rPr>
+          <w:t>36</w:t>
+        </w:r>
+      </w:fldSimple>
       <w:r>
         <w:t xml:space="preserve"> Typical Forward Current Derating Curve</w:t>
       </w:r>
@@ -22432,27 +21976,14 @@
       <w:r>
         <w:t xml:space="preserve">Figure </w:t>
       </w:r>
-      <w:r>
-        <w:fldChar w:fldCharType="begin"/>
-      </w:r>
-      <w:r>
-        <w:instrText xml:space="preserve"> SEQ Figure \* ARABIC </w:instrText>
-      </w:r>
-      <w:r>
-        <w:fldChar w:fldCharType="separate"/>
-      </w:r>
-      <w:r>
-        <w:rPr>
-          <w:noProof/>
-        </w:rPr>
-        <w:t>37</w:t>
-      </w:r>
-      <w:r>
-        <w:rPr>
-          <w:noProof/>
-        </w:rPr>
-        <w:fldChar w:fldCharType="end"/>
-      </w:r>
+      <w:fldSimple w:instr=" SEQ Figure \* ARABIC ">
+        <w:r>
+          <w:rPr>
+            <w:noProof/>
+          </w:rPr>
+          <w:t>37</w:t>
+        </w:r>
+      </w:fldSimple>
       <w:r>
         <w:t xml:space="preserve"> Input Connector and Input Bypass Capacitors</w:t>
       </w:r>
@@ -22521,27 +22052,14 @@
       <w:r>
         <w:t xml:space="preserve">Figure </w:t>
       </w:r>
-      <w:r>
-        <w:fldChar w:fldCharType="begin"/>
-      </w:r>
-      <w:r>
-        <w:instrText xml:space="preserve"> SEQ Figure \* ARABIC </w:instrText>
-      </w:r>
-      <w:r>
-        <w:fldChar w:fldCharType="separate"/>
-      </w:r>
-      <w:r>
-        <w:rPr>
-          <w:noProof/>
-        </w:rPr>
-        <w:t>38</w:t>
-      </w:r>
-      <w:r>
-        <w:rPr>
-          <w:noProof/>
-        </w:rPr>
-        <w:fldChar w:fldCharType="end"/>
-      </w:r>
+      <w:fldSimple w:instr=" SEQ Figure \* ARABIC ">
+        <w:r>
+          <w:rPr>
+            <w:noProof/>
+          </w:rPr>
+          <w:t>38</w:t>
+        </w:r>
+      </w:fldSimple>
       <w:r>
         <w:t xml:space="preserve"> Output Connector</w:t>
       </w:r>
@@ -22625,27 +22143,14 @@
       <w:r>
         <w:t xml:space="preserve">Figure </w:t>
       </w:r>
-      <w:r>
-        <w:fldChar w:fldCharType="begin"/>
-      </w:r>
-      <w:r>
-        <w:instrText xml:space="preserve"> SEQ Figure \* ARABIC </w:instrText>
-      </w:r>
-      <w:r>
-        <w:fldChar w:fldCharType="separate"/>
-      </w:r>
-      <w:r>
-        <w:rPr>
-          <w:noProof/>
-        </w:rPr>
-        <w:t>39</w:t>
-      </w:r>
-      <w:r>
-        <w:rPr>
-          <w:noProof/>
-        </w:rPr>
-        <w:fldChar w:fldCharType="end"/>
-      </w:r>
+      <w:fldSimple w:instr=" SEQ Figure \* ARABIC ">
+        <w:r>
+          <w:rPr>
+            <w:noProof/>
+          </w:rPr>
+          <w:t>39</w:t>
+        </w:r>
+      </w:fldSimple>
       <w:r>
         <w:t xml:space="preserve"> Flyback Converter and Controller</w:t>
       </w:r>
@@ -22843,27 +22348,14 @@
       <w:r>
         <w:t xml:space="preserve">Figure </w:t>
       </w:r>
-      <w:r>
-        <w:fldChar w:fldCharType="begin"/>
-      </w:r>
-      <w:r>
-        <w:instrText xml:space="preserve"> SEQ Figure \* ARABIC </w:instrText>
-      </w:r>
-      <w:r>
-        <w:fldChar w:fldCharType="separate"/>
-      </w:r>
-      <w:r>
-        <w:rPr>
-          <w:noProof/>
-        </w:rPr>
-        <w:t>40</w:t>
-      </w:r>
-      <w:r>
-        <w:rPr>
-          <w:noProof/>
-        </w:rPr>
-        <w:fldChar w:fldCharType="end"/>
-      </w:r>
+      <w:fldSimple w:instr=" SEQ Figure \* ARABIC ">
+        <w:r>
+          <w:rPr>
+            <w:noProof/>
+          </w:rPr>
+          <w:t>40</w:t>
+        </w:r>
+      </w:fldSimple>
       <w:r>
         <w:t xml:space="preserve"> </w:t>
       </w:r>
@@ -22938,27 +22430,14 @@
       <w:r>
         <w:t xml:space="preserve">Figure </w:t>
       </w:r>
-      <w:r>
-        <w:fldChar w:fldCharType="begin"/>
-      </w:r>
-      <w:r>
-        <w:instrText xml:space="preserve"> SEQ Figure \* ARABIC </w:instrText>
-      </w:r>
-      <w:r>
-        <w:fldChar w:fldCharType="separate"/>
-      </w:r>
-      <w:r>
-        <w:rPr>
-          <w:noProof/>
-        </w:rPr>
-        <w:t>41</w:t>
-      </w:r>
-      <w:r>
-        <w:rPr>
-          <w:noProof/>
-        </w:rPr>
-        <w:fldChar w:fldCharType="end"/>
-      </w:r>
+      <w:fldSimple w:instr=" SEQ Figure \* ARABIC ">
+        <w:r>
+          <w:rPr>
+            <w:noProof/>
+          </w:rPr>
+          <w:t>41</w:t>
+        </w:r>
+      </w:fldSimple>
       <w:r>
         <w:t xml:space="preserve"> </w:t>
       </w:r>
@@ -23111,27 +22590,14 @@
       <w:r>
         <w:t xml:space="preserve">Figure </w:t>
       </w:r>
-      <w:r>
-        <w:fldChar w:fldCharType="begin"/>
-      </w:r>
-      <w:r>
-        <w:instrText xml:space="preserve"> SEQ Figure \* ARABIC </w:instrText>
-      </w:r>
-      <w:r>
-        <w:fldChar w:fldCharType="separate"/>
-      </w:r>
-      <w:r>
-        <w:rPr>
-          <w:noProof/>
-        </w:rPr>
-        <w:t>42</w:t>
-      </w:r>
-      <w:r>
-        <w:rPr>
-          <w:noProof/>
-        </w:rPr>
-        <w:fldChar w:fldCharType="end"/>
-      </w:r>
+      <w:fldSimple w:instr=" SEQ Figure \* ARABIC ">
+        <w:r>
+          <w:rPr>
+            <w:noProof/>
+          </w:rPr>
+          <w:t>42</w:t>
+        </w:r>
+      </w:fldSimple>
       <w:r>
         <w:t xml:space="preserve"> </w:t>
       </w:r>
@@ -23206,27 +22672,14 @@
       <w:r>
         <w:t xml:space="preserve">Figure </w:t>
       </w:r>
-      <w:r>
-        <w:fldChar w:fldCharType="begin"/>
-      </w:r>
-      <w:r>
-        <w:instrText xml:space="preserve"> SEQ Figure \* ARABIC </w:instrText>
-      </w:r>
-      <w:r>
-        <w:fldChar w:fldCharType="separate"/>
-      </w:r>
-      <w:r>
-        <w:rPr>
-          <w:noProof/>
-        </w:rPr>
-        <w:t>43</w:t>
-      </w:r>
-      <w:r>
-        <w:rPr>
-          <w:noProof/>
-        </w:rPr>
-        <w:fldChar w:fldCharType="end"/>
-      </w:r>
+      <w:fldSimple w:instr=" SEQ Figure \* ARABIC ">
+        <w:r>
+          <w:rPr>
+            <w:noProof/>
+          </w:rPr>
+          <w:t>43</w:t>
+        </w:r>
+      </w:fldSimple>
       <w:r>
         <w:t xml:space="preserve"> </w:t>
       </w:r>
@@ -23318,27 +22771,14 @@
       <w:r>
         <w:t xml:space="preserve">Figure </w:t>
       </w:r>
-      <w:r>
-        <w:fldChar w:fldCharType="begin"/>
-      </w:r>
-      <w:r>
-        <w:instrText xml:space="preserve"> SEQ Figure \* ARABIC </w:instrText>
-      </w:r>
-      <w:r>
-        <w:fldChar w:fldCharType="separate"/>
-      </w:r>
-      <w:r>
-        <w:rPr>
-          <w:noProof/>
-        </w:rPr>
-        <w:t>44</w:t>
-      </w:r>
-      <w:r>
-        <w:rPr>
-          <w:noProof/>
-        </w:rPr>
-        <w:fldChar w:fldCharType="end"/>
-      </w:r>
+      <w:fldSimple w:instr=" SEQ Figure \* ARABIC ">
+        <w:r>
+          <w:rPr>
+            <w:noProof/>
+          </w:rPr>
+          <w:t>44</w:t>
+        </w:r>
+      </w:fldSimple>
       <w:r>
         <w:t xml:space="preserve"> </w:t>
       </w:r>
@@ -23473,27 +22913,14 @@
       <w:r>
         <w:t xml:space="preserve">Figure </w:t>
       </w:r>
-      <w:r>
-        <w:fldChar w:fldCharType="begin"/>
-      </w:r>
-      <w:r>
-        <w:instrText xml:space="preserve"> SEQ Figure \* ARABIC </w:instrText>
-      </w:r>
-      <w:r>
-        <w:fldChar w:fldCharType="separate"/>
-      </w:r>
-      <w:r>
-        <w:rPr>
-          <w:noProof/>
-        </w:rPr>
-        <w:t>45</w:t>
-      </w:r>
-      <w:r>
-        <w:rPr>
-          <w:noProof/>
-        </w:rPr>
-        <w:fldChar w:fldCharType="end"/>
-      </w:r>
+      <w:fldSimple w:instr=" SEQ Figure \* ARABIC ">
+        <w:r>
+          <w:rPr>
+            <w:noProof/>
+          </w:rPr>
+          <w:t>45</w:t>
+        </w:r>
+      </w:fldSimple>
       <w:r>
         <w:t xml:space="preserve"> </w:t>
       </w:r>
@@ -23635,27 +23062,14 @@
       <w:r>
         <w:t xml:space="preserve">Figure </w:t>
       </w:r>
-      <w:r>
-        <w:fldChar w:fldCharType="begin"/>
-      </w:r>
-      <w:r>
-        <w:instrText xml:space="preserve"> SEQ Figure \* ARABIC </w:instrText>
-      </w:r>
-      <w:r>
-        <w:fldChar w:fldCharType="separate"/>
-      </w:r>
-      <w:r>
-        <w:rPr>
-          <w:noProof/>
-        </w:rPr>
-        <w:t>46</w:t>
-      </w:r>
-      <w:r>
-        <w:rPr>
-          <w:noProof/>
-        </w:rPr>
-        <w:fldChar w:fldCharType="end"/>
-      </w:r>
+      <w:fldSimple w:instr=" SEQ Figure \* ARABIC ">
+        <w:r>
+          <w:rPr>
+            <w:noProof/>
+          </w:rPr>
+          <w:t>46</w:t>
+        </w:r>
+      </w:fldSimple>
       <w:r>
         <w:t xml:space="preserve"> </w:t>
       </w:r>
@@ -23743,27 +23157,14 @@
       <w:r>
         <w:t xml:space="preserve">Figure </w:t>
       </w:r>
-      <w:r>
-        <w:fldChar w:fldCharType="begin"/>
-      </w:r>
-      <w:r>
-        <w:instrText xml:space="preserve"> SEQ Figure \* ARABIC </w:instrText>
-      </w:r>
-      <w:r>
-        <w:fldChar w:fldCharType="separate"/>
-      </w:r>
-      <w:r>
-        <w:rPr>
-          <w:noProof/>
-        </w:rPr>
-        <w:t>47</w:t>
-      </w:r>
-      <w:r>
-        <w:rPr>
-          <w:noProof/>
-        </w:rPr>
-        <w:fldChar w:fldCharType="end"/>
-      </w:r>
+      <w:fldSimple w:instr=" SEQ Figure \* ARABIC ">
+        <w:r>
+          <w:rPr>
+            <w:noProof/>
+          </w:rPr>
+          <w:t>47</w:t>
+        </w:r>
+      </w:fldSimple>
       <w:r>
         <w:t xml:space="preserve"> </w:t>
       </w:r>
@@ -23826,27 +23227,14 @@
       <w:r>
         <w:t xml:space="preserve">Figure </w:t>
       </w:r>
-      <w:r>
-        <w:fldChar w:fldCharType="begin"/>
-      </w:r>
-      <w:r>
-        <w:instrText xml:space="preserve"> SEQ Figure \* ARABIC </w:instrText>
-      </w:r>
-      <w:r>
-        <w:fldChar w:fldCharType="separate"/>
-      </w:r>
-      <w:r>
-        <w:rPr>
-          <w:noProof/>
-        </w:rPr>
-        <w:t>48</w:t>
-      </w:r>
-      <w:r>
-        <w:rPr>
-          <w:noProof/>
-        </w:rPr>
-        <w:fldChar w:fldCharType="end"/>
-      </w:r>
+      <w:fldSimple w:instr=" SEQ Figure \* ARABIC ">
+        <w:r>
+          <w:rPr>
+            <w:noProof/>
+          </w:rPr>
+          <w:t>48</w:t>
+        </w:r>
+      </w:fldSimple>
       <w:r>
         <w:t xml:space="preserve"> </w:t>
       </w:r>
@@ -23940,27 +23328,14 @@
       <w:r>
         <w:t xml:space="preserve">Figure </w:t>
       </w:r>
-      <w:r>
-        <w:fldChar w:fldCharType="begin"/>
-      </w:r>
-      <w:r>
-        <w:instrText xml:space="preserve"> SEQ Figure \* ARABIC </w:instrText>
-      </w:r>
-      <w:r>
-        <w:fldChar w:fldCharType="separate"/>
-      </w:r>
-      <w:r>
-        <w:rPr>
-          <w:noProof/>
-        </w:rPr>
-        <w:t>49</w:t>
-      </w:r>
-      <w:r>
-        <w:rPr>
-          <w:noProof/>
-        </w:rPr>
-        <w:fldChar w:fldCharType="end"/>
-      </w:r>
+      <w:fldSimple w:instr=" SEQ Figure \* ARABIC ">
+        <w:r>
+          <w:rPr>
+            <w:noProof/>
+          </w:rPr>
+          <w:t>49</w:t>
+        </w:r>
+      </w:fldSimple>
       <w:r>
         <w:t xml:space="preserve"> </w:t>
       </w:r>
@@ -24023,27 +23398,14 @@
       <w:r>
         <w:t xml:space="preserve">Figure </w:t>
       </w:r>
-      <w:r>
-        <w:fldChar w:fldCharType="begin"/>
-      </w:r>
-      <w:r>
-        <w:instrText xml:space="preserve"> SEQ Figure \* ARABIC </w:instrText>
-      </w:r>
-      <w:r>
-        <w:fldChar w:fldCharType="separate"/>
-      </w:r>
-      <w:r>
-        <w:rPr>
-          <w:noProof/>
-        </w:rPr>
-        <w:t>50</w:t>
-      </w:r>
-      <w:r>
-        <w:rPr>
-          <w:noProof/>
-        </w:rPr>
-        <w:fldChar w:fldCharType="end"/>
-      </w:r>
+      <w:fldSimple w:instr=" SEQ Figure \* ARABIC ">
+        <w:r>
+          <w:rPr>
+            <w:noProof/>
+          </w:rPr>
+          <w:t>50</w:t>
+        </w:r>
+      </w:fldSimple>
       <w:r>
         <w:t xml:space="preserve"> </w:t>
       </w:r>
@@ -24170,27 +23532,14 @@
       <w:r>
         <w:t xml:space="preserve">Figure </w:t>
       </w:r>
-      <w:r>
-        <w:fldChar w:fldCharType="begin"/>
-      </w:r>
-      <w:r>
-        <w:instrText xml:space="preserve"> SEQ Figure \* ARABIC </w:instrText>
-      </w:r>
-      <w:r>
-        <w:fldChar w:fldCharType="separate"/>
-      </w:r>
-      <w:r>
-        <w:rPr>
-          <w:noProof/>
-        </w:rPr>
-        <w:t>51</w:t>
-      </w:r>
-      <w:r>
-        <w:rPr>
-          <w:noProof/>
-        </w:rPr>
-        <w:fldChar w:fldCharType="end"/>
-      </w:r>
+      <w:fldSimple w:instr=" SEQ Figure \* ARABIC ">
+        <w:r>
+          <w:rPr>
+            <w:noProof/>
+          </w:rPr>
+          <w:t>51</w:t>
+        </w:r>
+      </w:fldSimple>
       <w:r>
         <w:t xml:space="preserve"> </w:t>
       </w:r>
@@ -24338,27 +23687,14 @@
       <w:r>
         <w:t xml:space="preserve">Figure </w:t>
       </w:r>
-      <w:r>
-        <w:fldChar w:fldCharType="begin"/>
-      </w:r>
-      <w:r>
-        <w:instrText xml:space="preserve"> SEQ Figure \* ARABIC </w:instrText>
-      </w:r>
-      <w:r>
-        <w:fldChar w:fldCharType="separate"/>
-      </w:r>
-      <w:r>
-        <w:rPr>
-          <w:noProof/>
-        </w:rPr>
-        <w:t>52</w:t>
-      </w:r>
-      <w:r>
-        <w:rPr>
-          <w:noProof/>
-        </w:rPr>
-        <w:fldChar w:fldCharType="end"/>
-      </w:r>
+      <w:fldSimple w:instr=" SEQ Figure \* ARABIC ">
+        <w:r>
+          <w:rPr>
+            <w:noProof/>
+          </w:rPr>
+          <w:t>52</w:t>
+        </w:r>
+      </w:fldSimple>
       <w:r>
         <w:t xml:space="preserve"> </w:t>
       </w:r>
@@ -24423,27 +23759,14 @@
       <w:r>
         <w:t xml:space="preserve">Figure </w:t>
       </w:r>
-      <w:r>
-        <w:fldChar w:fldCharType="begin"/>
-      </w:r>
-      <w:r>
-        <w:instrText xml:space="preserve"> SEQ Figure \* ARABIC </w:instrText>
-      </w:r>
-      <w:r>
-        <w:fldChar w:fldCharType="separate"/>
-      </w:r>
-      <w:r>
-        <w:rPr>
-          <w:noProof/>
-        </w:rPr>
-        <w:t>53</w:t>
-      </w:r>
-      <w:r>
-        <w:rPr>
-          <w:noProof/>
-        </w:rPr>
-        <w:fldChar w:fldCharType="end"/>
-      </w:r>
+      <w:fldSimple w:instr=" SEQ Figure \* ARABIC ">
+        <w:r>
+          <w:rPr>
+            <w:noProof/>
+          </w:rPr>
+          <w:t>53</w:t>
+        </w:r>
+      </w:fldSimple>
       <w:r>
         <w:t xml:space="preserve"> </w:t>
       </w:r>
@@ -24516,27 +23839,14 @@
       <w:r>
         <w:t xml:space="preserve">Figure </w:t>
       </w:r>
-      <w:r>
-        <w:fldChar w:fldCharType="begin"/>
-      </w:r>
-      <w:r>
-        <w:instrText xml:space="preserve"> SEQ Figure \* ARABIC </w:instrText>
-      </w:r>
-      <w:r>
-        <w:fldChar w:fldCharType="separate"/>
-      </w:r>
-      <w:r>
-        <w:rPr>
-          <w:noProof/>
-        </w:rPr>
-        <w:t>54</w:t>
-      </w:r>
-      <w:r>
-        <w:rPr>
-          <w:noProof/>
-        </w:rPr>
-        <w:fldChar w:fldCharType="end"/>
-      </w:r>
+      <w:fldSimple w:instr=" SEQ Figure \* ARABIC ">
+        <w:r>
+          <w:rPr>
+            <w:noProof/>
+          </w:rPr>
+          <w:t>54</w:t>
+        </w:r>
+      </w:fldSimple>
       <w:r>
         <w:t xml:space="preserve"> </w:t>
       </w:r>
@@ -24633,27 +23943,14 @@
       <w:r>
         <w:t xml:space="preserve">Figure </w:t>
       </w:r>
-      <w:r>
-        <w:fldChar w:fldCharType="begin"/>
-      </w:r>
-      <w:r>
-        <w:instrText xml:space="preserve"> SEQ Figure \* ARABIC </w:instrText>
-      </w:r>
-      <w:r>
-        <w:fldChar w:fldCharType="separate"/>
-      </w:r>
-      <w:r>
-        <w:rPr>
-          <w:noProof/>
-        </w:rPr>
-        <w:t>55</w:t>
-      </w:r>
-      <w:r>
-        <w:rPr>
-          <w:noProof/>
-        </w:rPr>
-        <w:fldChar w:fldCharType="end"/>
-      </w:r>
+      <w:fldSimple w:instr=" SEQ Figure \* ARABIC ">
+        <w:r>
+          <w:rPr>
+            <w:noProof/>
+          </w:rPr>
+          <w:t>55</w:t>
+        </w:r>
+      </w:fldSimple>
       <w:r>
         <w:t xml:space="preserve"> </w:t>
       </w:r>
@@ -24726,27 +24023,14 @@
       <w:r>
         <w:t xml:space="preserve">Figure </w:t>
       </w:r>
-      <w:r>
-        <w:fldChar w:fldCharType="begin"/>
-      </w:r>
-      <w:r>
-        <w:instrText xml:space="preserve"> SEQ Figure \* ARABIC </w:instrText>
-      </w:r>
-      <w:r>
-        <w:fldChar w:fldCharType="separate"/>
-      </w:r>
-      <w:r>
-        <w:rPr>
-          <w:noProof/>
-        </w:rPr>
-        <w:t>56</w:t>
-      </w:r>
-      <w:r>
-        <w:rPr>
-          <w:noProof/>
-        </w:rPr>
-        <w:fldChar w:fldCharType="end"/>
-      </w:r>
+      <w:fldSimple w:instr=" SEQ Figure \* ARABIC ">
+        <w:r>
+          <w:rPr>
+            <w:noProof/>
+          </w:rPr>
+          <w:t>56</w:t>
+        </w:r>
+      </w:fldSimple>
       <w:r>
         <w:t xml:space="preserve"> </w:t>
       </w:r>
@@ -25175,27 +24459,14 @@
       <w:r>
         <w:t xml:space="preserve">Figure </w:t>
       </w:r>
-      <w:r>
-        <w:fldChar w:fldCharType="begin"/>
-      </w:r>
-      <w:r>
-        <w:instrText xml:space="preserve"> SEQ Figure \* ARABIC </w:instrText>
-      </w:r>
-      <w:r>
-        <w:fldChar w:fldCharType="separate"/>
-      </w:r>
-      <w:r>
-        <w:rPr>
-          <w:noProof/>
-        </w:rPr>
-        <w:t>57</w:t>
-      </w:r>
-      <w:r>
-        <w:rPr>
-          <w:noProof/>
-        </w:rPr>
-        <w:fldChar w:fldCharType="end"/>
-      </w:r>
+      <w:fldSimple w:instr=" SEQ Figure \* ARABIC ">
+        <w:r>
+          <w:rPr>
+            <w:noProof/>
+          </w:rPr>
+          <w:t>57</w:t>
+        </w:r>
+      </w:fldSimple>
       <w:r>
         <w:t xml:space="preserve"> </w:t>
       </w:r>
@@ -25275,27 +24546,14 @@
       <w:r>
         <w:t xml:space="preserve">Figure </w:t>
       </w:r>
-      <w:r>
-        <w:fldChar w:fldCharType="begin"/>
-      </w:r>
-      <w:r>
-        <w:instrText xml:space="preserve"> SEQ Figure \* ARABIC </w:instrText>
-      </w:r>
-      <w:r>
-        <w:fldChar w:fldCharType="separate"/>
-      </w:r>
-      <w:r>
-        <w:rPr>
-          <w:noProof/>
-        </w:rPr>
-        <w:t>58</w:t>
-      </w:r>
-      <w:r>
-        <w:rPr>
-          <w:noProof/>
-        </w:rPr>
-        <w:fldChar w:fldCharType="end"/>
-      </w:r>
+      <w:fldSimple w:instr=" SEQ Figure \* ARABIC ">
+        <w:r>
+          <w:rPr>
+            <w:noProof/>
+          </w:rPr>
+          <w:t>58</w:t>
+        </w:r>
+      </w:fldSimple>
       <w:r>
         <w:t xml:space="preserve"> </w:t>
       </w:r>
@@ -25374,27 +24632,14 @@
       <w:r>
         <w:t xml:space="preserve">Figure </w:t>
       </w:r>
-      <w:r>
-        <w:fldChar w:fldCharType="begin"/>
-      </w:r>
-      <w:r>
-        <w:instrText xml:space="preserve"> SEQ Figure \* ARABIC </w:instrText>
-      </w:r>
-      <w:r>
-        <w:fldChar w:fldCharType="separate"/>
-      </w:r>
-      <w:r>
-        <w:rPr>
-          <w:noProof/>
-        </w:rPr>
-        <w:t>59</w:t>
-      </w:r>
-      <w:r>
-        <w:rPr>
-          <w:noProof/>
-        </w:rPr>
-        <w:fldChar w:fldCharType="end"/>
-      </w:r>
+      <w:fldSimple w:instr=" SEQ Figure \* ARABIC ">
+        <w:r>
+          <w:rPr>
+            <w:noProof/>
+          </w:rPr>
+          <w:t>59</w:t>
+        </w:r>
+      </w:fldSimple>
       <w:r>
         <w:t xml:space="preserve"> </w:t>
       </w:r>
@@ -25474,27 +24719,14 @@
       <w:r>
         <w:t xml:space="preserve">Figure </w:t>
       </w:r>
-      <w:r>
-        <w:fldChar w:fldCharType="begin"/>
-      </w:r>
-      <w:r>
-        <w:instrText xml:space="preserve"> SEQ Figure \* ARABIC </w:instrText>
-      </w:r>
-      <w:r>
-        <w:fldChar w:fldCharType="separate"/>
-      </w:r>
-      <w:r>
-        <w:rPr>
-          <w:noProof/>
-        </w:rPr>
-        <w:t>60</w:t>
-      </w:r>
-      <w:r>
-        <w:rPr>
-          <w:noProof/>
-        </w:rPr>
-        <w:fldChar w:fldCharType="end"/>
-      </w:r>
+      <w:fldSimple w:instr=" SEQ Figure \* ARABIC ">
+        <w:r>
+          <w:rPr>
+            <w:noProof/>
+          </w:rPr>
+          <w:t>60</w:t>
+        </w:r>
+      </w:fldSimple>
       <w:r>
         <w:t xml:space="preserve"> </w:t>
       </w:r>
@@ -25573,27 +24805,14 @@
       <w:r>
         <w:t xml:space="preserve">Figure </w:t>
       </w:r>
-      <w:r>
-        <w:fldChar w:fldCharType="begin"/>
-      </w:r>
-      <w:r>
-        <w:instrText xml:space="preserve"> SEQ Figure \* ARABIC </w:instrText>
-      </w:r>
-      <w:r>
-        <w:fldChar w:fldCharType="separate"/>
-      </w:r>
-      <w:r>
-        <w:rPr>
-          <w:noProof/>
-        </w:rPr>
-        <w:t>61</w:t>
-      </w:r>
-      <w:r>
-        <w:rPr>
-          <w:noProof/>
-        </w:rPr>
-        <w:fldChar w:fldCharType="end"/>
-      </w:r>
+      <w:fldSimple w:instr=" SEQ Figure \* ARABIC ">
+        <w:r>
+          <w:rPr>
+            <w:noProof/>
+          </w:rPr>
+          <w:t>61</w:t>
+        </w:r>
+      </w:fldSimple>
       <w:r>
         <w:t xml:space="preserve"> </w:t>
       </w:r>
@@ -25692,27 +24911,14 @@
         <w:lastRenderedPageBreak/>
         <w:t xml:space="preserve">Table </w:t>
       </w:r>
-      <w:r>
-        <w:fldChar w:fldCharType="begin"/>
-      </w:r>
-      <w:r>
-        <w:instrText xml:space="preserve"> SEQ Table \* ARABIC </w:instrText>
-      </w:r>
-      <w:r>
-        <w:fldChar w:fldCharType="separate"/>
-      </w:r>
-      <w:r>
-        <w:rPr>
-          <w:noProof/>
-        </w:rPr>
-        <w:t>5</w:t>
-      </w:r>
-      <w:r>
-        <w:rPr>
-          <w:noProof/>
-        </w:rPr>
-        <w:fldChar w:fldCharType="end"/>
-      </w:r>
+      <w:fldSimple w:instr=" SEQ Table \* ARABIC ">
+        <w:r>
+          <w:rPr>
+            <w:noProof/>
+          </w:rPr>
+          <w:t>5</w:t>
+        </w:r>
+      </w:fldSimple>
       <w:r>
         <w:t xml:space="preserve"> Cost Analysis</w:t>
       </w:r>

</xml_diff>